<commit_message>
Python and SQL assessments
</commit_message>
<xml_diff>
--- a/SQL_assessments_questions.docx
+++ b/SQL_assessments_questions.docx
@@ -7,15 +7,7 @@
         <w:pStyle w:val="Heading2"/>
       </w:pPr>
       <w:r>
-        <w:t xml:space="preserve">Write </w:t>
-      </w:r>
-      <w:proofErr w:type="spellStart"/>
-      <w:r>
-        <w:t>sql</w:t>
-      </w:r>
-      <w:proofErr w:type="spellEnd"/>
-      <w:r>
-        <w:t xml:space="preserve"> query:</w:t>
+        <w:t>Write sql query:</w:t>
       </w:r>
     </w:p>
     <w:p>
@@ -43,24 +35,11 @@
       <w:r>
         <w:t xml:space="preserve">with </w:t>
       </w:r>
-      <w:proofErr w:type="spellStart"/>
-      <w:r>
-        <w:t>ONM_Project_</w:t>
-      </w:r>
-      <w:proofErr w:type="gramStart"/>
-      <w:r>
-        <w:t>status</w:t>
-      </w:r>
-      <w:proofErr w:type="spellEnd"/>
-      <w:r>
-        <w:t xml:space="preserve"> </w:t>
-      </w:r>
-      <w:r>
-        <w:t xml:space="preserve"> is</w:t>
-      </w:r>
-      <w:proofErr w:type="gramEnd"/>
-      <w:r>
-        <w:t xml:space="preserve"> </w:t>
+      <w:r>
+        <w:t xml:space="preserve">ONM_Project_status </w:t>
+      </w:r>
+      <w:r>
+        <w:t xml:space="preserve"> is </w:t>
       </w:r>
       <w:r>
         <w:t>'In operation'</w:t>
@@ -79,41 +58,23 @@
         <w:pStyle w:val="ListParagraph"/>
       </w:pPr>
       <w:r>
-        <w:t xml:space="preserve">SELECT </w:t>
-      </w:r>
-      <w:proofErr w:type="spellStart"/>
-      <w:r>
-        <w:t>AssetTitle</w:t>
-      </w:r>
-      <w:proofErr w:type="spellEnd"/>
-    </w:p>
-    <w:p>
-      <w:pPr>
-        <w:pStyle w:val="ListParagraph"/>
-      </w:pPr>
-      <w:r>
-        <w:t xml:space="preserve">FROM </w:t>
-      </w:r>
-      <w:proofErr w:type="spellStart"/>
-      <w:r>
-        <w:t>Business.vwSites</w:t>
-      </w:r>
-      <w:proofErr w:type="spellEnd"/>
-    </w:p>
-    <w:p>
-      <w:pPr>
-        <w:pStyle w:val="ListParagraph"/>
-      </w:pPr>
-      <w:r>
-        <w:t xml:space="preserve">WHERE </w:t>
-      </w:r>
-      <w:proofErr w:type="spellStart"/>
-      <w:r>
-        <w:t>ONM_Project_status</w:t>
-      </w:r>
-      <w:proofErr w:type="spellEnd"/>
-      <w:r>
-        <w:t xml:space="preserve"> = 'In operation'</w:t>
+        <w:t>SELECT AssetTitle</w:t>
+      </w:r>
+    </w:p>
+    <w:p>
+      <w:pPr>
+        <w:pStyle w:val="ListParagraph"/>
+      </w:pPr>
+      <w:r>
+        <w:t>FROM Business.vwSites</w:t>
+      </w:r>
+    </w:p>
+    <w:p>
+      <w:pPr>
+        <w:pStyle w:val="ListParagraph"/>
+      </w:pPr>
+      <w:r>
+        <w:t>WHERE ONM_Project_status = 'In operation'</w:t>
       </w:r>
     </w:p>
     <w:p>
@@ -136,110 +97,52 @@
         <w:t>s</w:t>
       </w:r>
       <w:r>
-        <w:t xml:space="preserve"> “</w:t>
-      </w:r>
-      <w:proofErr w:type="spellStart"/>
-      <w:r>
-        <w:t>AssetTitle</w:t>
-      </w:r>
-      <w:proofErr w:type="spellEnd"/>
-      <w:r>
-        <w:t>” for Sarnia Solar.</w:t>
-      </w:r>
-    </w:p>
-    <w:p>
-      <w:pPr>
-        <w:pStyle w:val="ListParagraph"/>
-      </w:pPr>
-    </w:p>
-    <w:p>
-      <w:pPr>
-        <w:pStyle w:val="ListParagraph"/>
-      </w:pPr>
-      <w:r>
-        <w:t xml:space="preserve">SELECT </w:t>
-      </w:r>
-      <w:proofErr w:type="spellStart"/>
-      <w:proofErr w:type="gramStart"/>
-      <w:r>
-        <w:t>w.AssetTitle</w:t>
-      </w:r>
-      <w:proofErr w:type="spellEnd"/>
-      <w:proofErr w:type="gramEnd"/>
-    </w:p>
-    <w:p>
-      <w:pPr>
-        <w:pStyle w:val="ListParagraph"/>
-      </w:pPr>
-      <w:r>
-        <w:t xml:space="preserve">FROM </w:t>
-      </w:r>
-      <w:proofErr w:type="spellStart"/>
-      <w:r>
-        <w:t>Business.vwSites</w:t>
-      </w:r>
-      <w:proofErr w:type="spellEnd"/>
-      <w:r>
-        <w:t xml:space="preserve"> s</w:t>
-      </w:r>
-    </w:p>
-    <w:p>
-      <w:pPr>
-        <w:pStyle w:val="ListParagraph"/>
-      </w:pPr>
-      <w:r>
-        <w:t xml:space="preserve">LEFT JOIN </w:t>
-      </w:r>
-      <w:proofErr w:type="spellStart"/>
-      <w:r>
-        <w:t>Business.vwWeatherStations</w:t>
-      </w:r>
-      <w:proofErr w:type="spellEnd"/>
-      <w:r>
-        <w:t xml:space="preserve"> w</w:t>
-      </w:r>
-    </w:p>
-    <w:p>
-      <w:pPr>
-        <w:pStyle w:val="ListParagraph"/>
-      </w:pPr>
-      <w:r>
-        <w:t xml:space="preserve">ON </w:t>
-      </w:r>
-      <w:proofErr w:type="spellStart"/>
-      <w:proofErr w:type="gramStart"/>
-      <w:r>
-        <w:t>s.AssetID</w:t>
-      </w:r>
-      <w:proofErr w:type="spellEnd"/>
-      <w:proofErr w:type="gramEnd"/>
-      <w:r>
-        <w:t xml:space="preserve"> = </w:t>
-      </w:r>
-      <w:proofErr w:type="spellStart"/>
-      <w:proofErr w:type="gramStart"/>
-      <w:r>
-        <w:t>w.SiteAssetId</w:t>
-      </w:r>
-      <w:proofErr w:type="spellEnd"/>
-      <w:proofErr w:type="gramEnd"/>
-    </w:p>
-    <w:p>
-      <w:pPr>
-        <w:pStyle w:val="ListParagraph"/>
-      </w:pPr>
-      <w:r>
-        <w:t xml:space="preserve">WHERE </w:t>
-      </w:r>
-      <w:proofErr w:type="spellStart"/>
-      <w:proofErr w:type="gramStart"/>
-      <w:r>
-        <w:t>s.AssetTitle</w:t>
-      </w:r>
-      <w:proofErr w:type="spellEnd"/>
-      <w:proofErr w:type="gramEnd"/>
-      <w:r>
-        <w:t xml:space="preserve"> = 'Sarnia Solar'</w:t>
+        <w:t xml:space="preserve"> “AssetTitle” for Sarnia Solar.</w:t>
+      </w:r>
+    </w:p>
+    <w:p>
+      <w:pPr>
+        <w:pStyle w:val="ListParagraph"/>
+      </w:pPr>
+    </w:p>
+    <w:p>
+      <w:pPr>
+        <w:pStyle w:val="ListParagraph"/>
+      </w:pPr>
+      <w:r>
+        <w:t>SELECT w.AssetTitle</w:t>
+      </w:r>
+    </w:p>
+    <w:p>
+      <w:pPr>
+        <w:pStyle w:val="ListParagraph"/>
+      </w:pPr>
+      <w:r>
+        <w:t>FROM Business.vwSites s</w:t>
+      </w:r>
+    </w:p>
+    <w:p>
+      <w:pPr>
+        <w:pStyle w:val="ListParagraph"/>
+      </w:pPr>
+      <w:r>
+        <w:t>LEFT JOIN Business.vwWeatherStations w</w:t>
+      </w:r>
+    </w:p>
+    <w:p>
+      <w:pPr>
+        <w:pStyle w:val="ListParagraph"/>
+      </w:pPr>
+      <w:r>
+        <w:t>ON s.AssetID = w.SiteAssetId</w:t>
+      </w:r>
+    </w:p>
+    <w:p>
+      <w:pPr>
+        <w:pStyle w:val="ListParagraph"/>
+      </w:pPr>
+      <w:r>
+        <w:t>WHERE s.AssetTitle = 'Sarnia Solar'</w:t>
       </w:r>
     </w:p>
     <w:p>
@@ -256,154 +159,52 @@
         </w:numPr>
       </w:pPr>
       <w:r>
-        <w:t>Retrieve the site name (“</w:t>
-      </w:r>
-      <w:proofErr w:type="spellStart"/>
-      <w:r>
-        <w:t>AssetTitle</w:t>
-      </w:r>
-      <w:proofErr w:type="spellEnd"/>
-      <w:r>
-        <w:t>”) and the associated inverter names and models (“</w:t>
-      </w:r>
-      <w:proofErr w:type="spellStart"/>
-      <w:r>
-        <w:t>AssetTitle</w:t>
-      </w:r>
-      <w:proofErr w:type="spellEnd"/>
-      <w:r>
-        <w:t>” and “</w:t>
-      </w:r>
-      <w:proofErr w:type="spellStart"/>
-      <w:r>
-        <w:t>Make_Model</w:t>
-      </w:r>
-      <w:proofErr w:type="spellEnd"/>
-      <w:r>
-        <w:t>”) for all inverters located at the Sarnia Solar site.</w:t>
-      </w:r>
-    </w:p>
-    <w:p>
-      <w:pPr>
-        <w:pStyle w:val="ListParagraph"/>
-      </w:pPr>
-    </w:p>
-    <w:p>
-      <w:pPr>
-        <w:pStyle w:val="ListParagraph"/>
-      </w:pPr>
-      <w:r>
-        <w:t xml:space="preserve">SELECT </w:t>
-      </w:r>
-      <w:proofErr w:type="spellStart"/>
-      <w:proofErr w:type="gramStart"/>
-      <w:r>
-        <w:t>s.AssetTitle</w:t>
-      </w:r>
-      <w:proofErr w:type="spellEnd"/>
-      <w:proofErr w:type="gramEnd"/>
-      <w:r>
-        <w:t xml:space="preserve">, </w:t>
-      </w:r>
-      <w:proofErr w:type="spellStart"/>
-      <w:proofErr w:type="gramStart"/>
-      <w:r>
-        <w:t>i.AssetTitle</w:t>
-      </w:r>
-      <w:proofErr w:type="spellEnd"/>
-      <w:proofErr w:type="gramEnd"/>
-      <w:r>
-        <w:t xml:space="preserve">, </w:t>
-      </w:r>
-      <w:proofErr w:type="spellStart"/>
-      <w:proofErr w:type="gramStart"/>
-      <w:r>
-        <w:t>i.Make</w:t>
-      </w:r>
-      <w:proofErr w:type="gramEnd"/>
-      <w:r>
-        <w:t>_Model</w:t>
-      </w:r>
-      <w:proofErr w:type="spellEnd"/>
-    </w:p>
-    <w:p>
-      <w:pPr>
-        <w:pStyle w:val="ListParagraph"/>
-      </w:pPr>
-      <w:r>
-        <w:t xml:space="preserve">FROM </w:t>
-      </w:r>
-      <w:proofErr w:type="spellStart"/>
-      <w:r>
-        <w:t>Business.vwSites</w:t>
-      </w:r>
-      <w:proofErr w:type="spellEnd"/>
-      <w:r>
-        <w:t xml:space="preserve"> s</w:t>
-      </w:r>
-    </w:p>
-    <w:p>
-      <w:pPr>
-        <w:pStyle w:val="ListParagraph"/>
-      </w:pPr>
-      <w:r>
-        <w:t xml:space="preserve">LEFT JOIN </w:t>
-      </w:r>
-      <w:proofErr w:type="spellStart"/>
-      <w:r>
-        <w:t>Business.vwInverters</w:t>
-      </w:r>
-      <w:proofErr w:type="spellEnd"/>
-      <w:r>
-        <w:t xml:space="preserve"> </w:t>
-      </w:r>
-      <w:proofErr w:type="spellStart"/>
-      <w:r>
-        <w:t>i</w:t>
-      </w:r>
-      <w:proofErr w:type="spellEnd"/>
-    </w:p>
-    <w:p>
-      <w:pPr>
-        <w:pStyle w:val="ListParagraph"/>
-      </w:pPr>
-      <w:r>
-        <w:t xml:space="preserve">ON </w:t>
-      </w:r>
-      <w:proofErr w:type="spellStart"/>
-      <w:proofErr w:type="gramStart"/>
-      <w:r>
-        <w:t>s.AssetID</w:t>
-      </w:r>
-      <w:proofErr w:type="spellEnd"/>
-      <w:proofErr w:type="gramEnd"/>
-      <w:r>
-        <w:t xml:space="preserve"> = </w:t>
-      </w:r>
-      <w:proofErr w:type="spellStart"/>
-      <w:proofErr w:type="gramStart"/>
-      <w:r>
-        <w:t>i.SiteAssetID</w:t>
-      </w:r>
-      <w:proofErr w:type="spellEnd"/>
-      <w:proofErr w:type="gramEnd"/>
-    </w:p>
-    <w:p>
-      <w:pPr>
-        <w:pStyle w:val="ListParagraph"/>
-      </w:pPr>
-      <w:r>
-        <w:t xml:space="preserve">WHERE </w:t>
-      </w:r>
-      <w:proofErr w:type="spellStart"/>
-      <w:proofErr w:type="gramStart"/>
-      <w:r>
-        <w:t>s.AssetID</w:t>
-      </w:r>
-      <w:proofErr w:type="spellEnd"/>
-      <w:proofErr w:type="gramEnd"/>
-      <w:r>
-        <w:t xml:space="preserve"> = 48</w:t>
+        <w:t>Retrieve the site name (“AssetTitle”) and the associated inverter names and models (“AssetTitle” and “Make_Model”) for all inverters located at the Sarnia Solar site.</w:t>
+      </w:r>
+    </w:p>
+    <w:p>
+      <w:pPr>
+        <w:pStyle w:val="ListParagraph"/>
+      </w:pPr>
+    </w:p>
+    <w:p>
+      <w:pPr>
+        <w:pStyle w:val="ListParagraph"/>
+      </w:pPr>
+      <w:r>
+        <w:t>SELECT s.AssetTitle, i.AssetTitle, i.Make_Model</w:t>
+      </w:r>
+    </w:p>
+    <w:p>
+      <w:pPr>
+        <w:pStyle w:val="ListParagraph"/>
+      </w:pPr>
+      <w:r>
+        <w:t>FROM Business.vwSites s</w:t>
+      </w:r>
+    </w:p>
+    <w:p>
+      <w:pPr>
+        <w:pStyle w:val="ListParagraph"/>
+      </w:pPr>
+      <w:r>
+        <w:t>LEFT JOIN Business.vwInverters i</w:t>
+      </w:r>
+    </w:p>
+    <w:p>
+      <w:pPr>
+        <w:pStyle w:val="ListParagraph"/>
+      </w:pPr>
+      <w:r>
+        <w:t>ON s.AssetID = i.SiteAssetID</w:t>
+      </w:r>
+    </w:p>
+    <w:p>
+      <w:pPr>
+        <w:pStyle w:val="ListParagraph"/>
+      </w:pPr>
+      <w:r>
+        <w:t>WHERE s.AssetID = 48</w:t>
       </w:r>
     </w:p>
     <w:p>
@@ -430,15 +231,7 @@
       </w:pPr>
       <w:bookmarkStart w:id="0" w:name="_Hlk197681902"/>
       <w:r>
-        <w:t>List all site names (“</w:t>
-      </w:r>
-      <w:proofErr w:type="spellStart"/>
-      <w:r>
-        <w:t>AssetTitle</w:t>
-      </w:r>
-      <w:proofErr w:type="spellEnd"/>
-      <w:r>
-        <w:t xml:space="preserve">”) that are currently in operation along with the total number of inverters </w:t>
+        <w:t xml:space="preserve">List all site names (“AssetTitle”) that are currently in operation along with the total number of inverters </w:t>
       </w:r>
       <w:r>
         <w:t>for</w:t>
@@ -458,126 +251,48 @@
         <w:pStyle w:val="ListParagraph"/>
       </w:pPr>
       <w:r>
-        <w:t xml:space="preserve">SELECT </w:t>
-      </w:r>
-      <w:proofErr w:type="spellStart"/>
-      <w:proofErr w:type="gramStart"/>
-      <w:r>
-        <w:t>s.AssetTitle</w:t>
-      </w:r>
-      <w:proofErr w:type="spellEnd"/>
-      <w:proofErr w:type="gramEnd"/>
-      <w:r>
-        <w:t>, COUNT(</w:t>
-      </w:r>
-      <w:proofErr w:type="spellStart"/>
-      <w:proofErr w:type="gramStart"/>
-      <w:r>
-        <w:t>i.AssetTitle</w:t>
-      </w:r>
-      <w:proofErr w:type="spellEnd"/>
-      <w:proofErr w:type="gramEnd"/>
-      <w:r>
-        <w:t xml:space="preserve">) AS </w:t>
-      </w:r>
-      <w:proofErr w:type="spellStart"/>
-      <w:r>
-        <w:t>InverterCount</w:t>
-      </w:r>
-      <w:proofErr w:type="spellEnd"/>
-    </w:p>
-    <w:p>
-      <w:pPr>
-        <w:pStyle w:val="ListParagraph"/>
-      </w:pPr>
-      <w:r>
-        <w:t xml:space="preserve">FROM </w:t>
-      </w:r>
-      <w:proofErr w:type="spellStart"/>
-      <w:r>
-        <w:t>Business.vwSites</w:t>
-      </w:r>
-      <w:proofErr w:type="spellEnd"/>
-      <w:r>
-        <w:t xml:space="preserve"> s</w:t>
-      </w:r>
-    </w:p>
-    <w:p>
-      <w:pPr>
-        <w:pStyle w:val="ListParagraph"/>
-      </w:pPr>
-      <w:r>
-        <w:t xml:space="preserve">LEFT JOIN </w:t>
-      </w:r>
-      <w:proofErr w:type="spellStart"/>
-      <w:r>
-        <w:t>Business.vwInverters</w:t>
-      </w:r>
-      <w:proofErr w:type="spellEnd"/>
-      <w:r>
-        <w:t xml:space="preserve"> </w:t>
-      </w:r>
-      <w:proofErr w:type="spellStart"/>
-      <w:r>
-        <w:t>i</w:t>
-      </w:r>
-      <w:proofErr w:type="spellEnd"/>
-    </w:p>
-    <w:p>
-      <w:pPr>
-        <w:pStyle w:val="ListParagraph"/>
-      </w:pPr>
-      <w:r>
-        <w:t xml:space="preserve">ON </w:t>
-      </w:r>
-      <w:proofErr w:type="spellStart"/>
-      <w:proofErr w:type="gramStart"/>
-      <w:r>
-        <w:t>s.AssetID</w:t>
-      </w:r>
-      <w:proofErr w:type="spellEnd"/>
-      <w:proofErr w:type="gramEnd"/>
-      <w:r>
-        <w:t xml:space="preserve"> = </w:t>
-      </w:r>
-      <w:proofErr w:type="spellStart"/>
-      <w:proofErr w:type="gramStart"/>
-      <w:r>
-        <w:t>i.SiteAssetID</w:t>
-      </w:r>
-      <w:proofErr w:type="spellEnd"/>
-      <w:proofErr w:type="gramEnd"/>
-    </w:p>
-    <w:p>
-      <w:pPr>
-        <w:pStyle w:val="ListParagraph"/>
-      </w:pPr>
-      <w:r>
-        <w:t xml:space="preserve">WHERE </w:t>
-      </w:r>
-      <w:proofErr w:type="spellStart"/>
-      <w:r>
-        <w:t>s.ONM_Project_Status</w:t>
-      </w:r>
-      <w:proofErr w:type="spellEnd"/>
-      <w:r>
-        <w:t xml:space="preserve"> = 'In operation'</w:t>
-      </w:r>
-    </w:p>
-    <w:p>
-      <w:pPr>
-        <w:pStyle w:val="ListParagraph"/>
-      </w:pPr>
-      <w:r>
-        <w:t xml:space="preserve">GROUP BY </w:t>
-      </w:r>
-      <w:proofErr w:type="spellStart"/>
-      <w:proofErr w:type="gramStart"/>
-      <w:r>
-        <w:t>s.AssetTitle</w:t>
-      </w:r>
-      <w:proofErr w:type="spellEnd"/>
-      <w:proofErr w:type="gramEnd"/>
+        <w:t>SELECT s.AssetTitle, COUNT(i.AssetTitle) AS InverterCount</w:t>
+      </w:r>
+    </w:p>
+    <w:p>
+      <w:pPr>
+        <w:pStyle w:val="ListParagraph"/>
+      </w:pPr>
+      <w:r>
+        <w:t>FROM Business.vwSites s</w:t>
+      </w:r>
+    </w:p>
+    <w:p>
+      <w:pPr>
+        <w:pStyle w:val="ListParagraph"/>
+      </w:pPr>
+      <w:r>
+        <w:t>LEFT JOIN Business.vwInverters i</w:t>
+      </w:r>
+    </w:p>
+    <w:p>
+      <w:pPr>
+        <w:pStyle w:val="ListParagraph"/>
+      </w:pPr>
+      <w:r>
+        <w:t>ON s.AssetID = i.SiteAssetID</w:t>
+      </w:r>
+    </w:p>
+    <w:p>
+      <w:pPr>
+        <w:pStyle w:val="ListParagraph"/>
+      </w:pPr>
+      <w:r>
+        <w:t>WHERE s.ONM_Project_Status = 'In operation'</w:t>
+      </w:r>
+    </w:p>
+    <w:p>
+      <w:pPr>
+        <w:pStyle w:val="ListParagraph"/>
+      </w:pPr>
+      <w:r>
+        <w:t>GROUP BY s.AssetTitle</w:t>
+      </w:r>
     </w:p>
     <w:p>
       <w:pPr>
@@ -594,142 +309,61 @@
       </w:pPr>
       <w:r>
         <w:lastRenderedPageBreak/>
-        <w:t>List all site names (“</w:t>
-      </w:r>
-      <w:proofErr w:type="spellStart"/>
-      <w:r>
-        <w:t>AssetTitle</w:t>
-      </w:r>
-      <w:proofErr w:type="spellEnd"/>
-      <w:r>
-        <w:t>”) that are currently in operation along with the total number of inverters for each site.</w:t>
-      </w:r>
-    </w:p>
-    <w:p>
-      <w:pPr>
-        <w:pStyle w:val="ListParagraph"/>
-      </w:pPr>
-    </w:p>
-    <w:p>
-      <w:pPr>
-        <w:pStyle w:val="ListParagraph"/>
-      </w:pPr>
-      <w:r>
-        <w:t xml:space="preserve">SELECT </w:t>
-      </w:r>
-      <w:proofErr w:type="spellStart"/>
-      <w:proofErr w:type="gramStart"/>
-      <w:r>
-        <w:t>s.AssetTitle</w:t>
-      </w:r>
-      <w:proofErr w:type="spellEnd"/>
-      <w:proofErr w:type="gramEnd"/>
-      <w:r>
-        <w:t>, COUNT(</w:t>
-      </w:r>
-      <w:proofErr w:type="spellStart"/>
-      <w:proofErr w:type="gramStart"/>
-      <w:r>
-        <w:t>w.AssetTitle</w:t>
-      </w:r>
-      <w:proofErr w:type="spellEnd"/>
-      <w:proofErr w:type="gramEnd"/>
-      <w:r>
-        <w:t xml:space="preserve">) AS </w:t>
-      </w:r>
-      <w:proofErr w:type="spellStart"/>
-      <w:r>
-        <w:t>InverterCount</w:t>
-      </w:r>
-      <w:proofErr w:type="spellEnd"/>
-    </w:p>
-    <w:p>
-      <w:pPr>
-        <w:pStyle w:val="ListParagraph"/>
-      </w:pPr>
-      <w:r>
-        <w:t xml:space="preserve">FROM </w:t>
-      </w:r>
-      <w:proofErr w:type="spellStart"/>
-      <w:r>
-        <w:t>Business.vwSites</w:t>
-      </w:r>
-      <w:proofErr w:type="spellEnd"/>
-      <w:r>
-        <w:t xml:space="preserve"> s</w:t>
-      </w:r>
-    </w:p>
-    <w:p>
-      <w:pPr>
-        <w:pStyle w:val="ListParagraph"/>
-      </w:pPr>
-      <w:r>
-        <w:t xml:space="preserve">LEFT JOIN </w:t>
-      </w:r>
-      <w:proofErr w:type="spellStart"/>
-      <w:r>
-        <w:t>Business.vwWeatherStations</w:t>
-      </w:r>
-      <w:proofErr w:type="spellEnd"/>
-      <w:r>
-        <w:t xml:space="preserve"> w</w:t>
-      </w:r>
-    </w:p>
-    <w:p>
-      <w:pPr>
-        <w:pStyle w:val="ListParagraph"/>
-      </w:pPr>
-      <w:r>
-        <w:t xml:space="preserve">ON </w:t>
-      </w:r>
-      <w:proofErr w:type="spellStart"/>
-      <w:proofErr w:type="gramStart"/>
-      <w:r>
-        <w:t>s.AssetID</w:t>
-      </w:r>
-      <w:proofErr w:type="spellEnd"/>
-      <w:proofErr w:type="gramEnd"/>
-      <w:r>
-        <w:t xml:space="preserve"> = </w:t>
-      </w:r>
-      <w:proofErr w:type="spellStart"/>
-      <w:proofErr w:type="gramStart"/>
-      <w:r>
-        <w:t>w.SiteAssetID</w:t>
-      </w:r>
-      <w:proofErr w:type="spellEnd"/>
-      <w:proofErr w:type="gramEnd"/>
-    </w:p>
-    <w:p>
-      <w:pPr>
-        <w:pStyle w:val="ListParagraph"/>
-      </w:pPr>
-      <w:r>
-        <w:t xml:space="preserve">WHERE </w:t>
-      </w:r>
-      <w:proofErr w:type="spellStart"/>
-      <w:r>
-        <w:t>s.ONM_Project_Status</w:t>
-      </w:r>
-      <w:proofErr w:type="spellEnd"/>
-      <w:r>
-        <w:t xml:space="preserve"> = 'In operation'</w:t>
-      </w:r>
-    </w:p>
-    <w:p>
-      <w:pPr>
-        <w:pStyle w:val="ListParagraph"/>
-      </w:pPr>
-      <w:r>
-        <w:t xml:space="preserve">GROUP BY </w:t>
-      </w:r>
-      <w:proofErr w:type="spellStart"/>
-      <w:proofErr w:type="gramStart"/>
-      <w:r>
-        <w:t>s.AssetTitle</w:t>
-      </w:r>
-      <w:proofErr w:type="spellEnd"/>
-      <w:proofErr w:type="gramEnd"/>
+        <w:t>List all site names (“AssetTitle”) that are currently in operation along with the total number of inverters for each site.</w:t>
+      </w:r>
+    </w:p>
+    <w:p>
+      <w:pPr>
+        <w:pStyle w:val="ListParagraph"/>
+      </w:pPr>
+    </w:p>
+    <w:p>
+      <w:pPr>
+        <w:pStyle w:val="ListParagraph"/>
+      </w:pPr>
+      <w:r>
+        <w:t>SELECT s.AssetTitle, COUNT(w.AssetTitle) AS InverterCount</w:t>
+      </w:r>
+    </w:p>
+    <w:p>
+      <w:pPr>
+        <w:pStyle w:val="ListParagraph"/>
+      </w:pPr>
+      <w:r>
+        <w:t>FROM Business.vwSites s</w:t>
+      </w:r>
+    </w:p>
+    <w:p>
+      <w:pPr>
+        <w:pStyle w:val="ListParagraph"/>
+      </w:pPr>
+      <w:r>
+        <w:t>LEFT JOIN Business.vwWeatherStations w</w:t>
+      </w:r>
+    </w:p>
+    <w:p>
+      <w:pPr>
+        <w:pStyle w:val="ListParagraph"/>
+      </w:pPr>
+      <w:r>
+        <w:t>ON s.AssetID = w.SiteAssetID</w:t>
+      </w:r>
+    </w:p>
+    <w:p>
+      <w:pPr>
+        <w:pStyle w:val="ListParagraph"/>
+      </w:pPr>
+      <w:r>
+        <w:t>WHERE s.ONM_Project_Status = 'In operation'</w:t>
+      </w:r>
+    </w:p>
+    <w:p>
+      <w:pPr>
+        <w:pStyle w:val="ListParagraph"/>
+      </w:pPr>
+      <w:r>
+        <w:t>GROUP BY s.AssetTitle</w:t>
+      </w:r>
     </w:p>
     <w:p>
       <w:pPr>
@@ -748,7 +382,49 @@
         </w:numPr>
       </w:pPr>
       <w:r>
-        <w:t>For all operational sites, list each site's ID and name, the average module azimuth angle, and the tracker’s maximum and minimum tracking limit angles, specifically for blocks where the module tilt angle is recorded as -1 (which may indicate a data anomaly). Exclude records with null or blank azimuth or tilt angle values.</w:t>
+        <w:t xml:space="preserve">For all operational sites, list each site's ID and name, </w:t>
+      </w:r>
+      <w:proofErr w:type="spellStart"/>
+      <w:r>
+        <w:t>Tilt_Angle</w:t>
+      </w:r>
+      <w:proofErr w:type="spellEnd"/>
+      <w:r>
+        <w:t xml:space="preserve">, </w:t>
+      </w:r>
+      <w:proofErr w:type="spellStart"/>
+      <w:r>
+        <w:t>M</w:t>
+      </w:r>
+      <w:r>
+        <w:t>aximumTrackingLimitAngle</w:t>
+      </w:r>
+      <w:proofErr w:type="spellEnd"/>
+      <w:r>
+        <w:t xml:space="preserve"> </w:t>
+      </w:r>
+      <w:r>
+        <w:t>and</w:t>
+      </w:r>
+      <w:r>
+        <w:t xml:space="preserve"> </w:t>
+      </w:r>
+      <w:proofErr w:type="spellStart"/>
+      <w:r>
+        <w:t>MinimumTrackingLimitAngle</w:t>
+      </w:r>
+      <w:proofErr w:type="spellEnd"/>
+      <w:r>
+        <w:t xml:space="preserve"> </w:t>
+      </w:r>
+      <w:r>
+        <w:t xml:space="preserve">for blocks where the module tilt angle is </w:t>
+      </w:r>
+      <w:r>
+        <w:t>not null</w:t>
+      </w:r>
+      <w:r>
+        <w:t>. Exclude records with null or blank azimuth or tilt angle values.</w:t>
       </w:r>
     </w:p>
     <w:p>
@@ -768,131 +444,253 @@
       <w:pPr>
         <w:pStyle w:val="ListParagraph"/>
       </w:pPr>
+      <w:r>
+        <w:t xml:space="preserve">s.AssetID, </w:t>
+      </w:r>
+    </w:p>
+    <w:p>
+      <w:pPr>
+        <w:pStyle w:val="ListParagraph"/>
+      </w:pPr>
+      <w:r>
+        <w:t xml:space="preserve">s.AssetTitle, </w:t>
+      </w:r>
+    </w:p>
+    <w:p>
+      <w:pPr>
+        <w:pStyle w:val="ListParagraph"/>
+      </w:pPr>
+      <w:r>
+        <w:t xml:space="preserve">AVG(CAST(b.Modules_Tilt_Angle AS FLOAT)) AS Tilt_Angle, </w:t>
+      </w:r>
+    </w:p>
+    <w:p>
+      <w:pPr>
+        <w:pStyle w:val="ListParagraph"/>
+      </w:pPr>
+      <w:r>
+        <w:t xml:space="preserve">AVG(CAST(b.Modules_Azimuth_Angle AS FLOAT)) AS Azimuth_Angle, </w:t>
+      </w:r>
+    </w:p>
+    <w:p>
+      <w:pPr>
+        <w:pStyle w:val="ListParagraph"/>
+      </w:pPr>
+      <w:r>
+        <w:t xml:space="preserve">t.[MaximumTrackingLimitAngle], </w:t>
+      </w:r>
+    </w:p>
+    <w:p>
+      <w:pPr>
+        <w:pStyle w:val="ListParagraph"/>
+      </w:pPr>
+      <w:proofErr w:type="gramStart"/>
+      <w:r>
+        <w:t>t.[</w:t>
+      </w:r>
+      <w:proofErr w:type="spellStart"/>
+      <w:proofErr w:type="gramEnd"/>
+      <w:r>
+        <w:t>MinimumTrackingLimitAngle</w:t>
+      </w:r>
+      <w:proofErr w:type="spellEnd"/>
+      <w:r>
+        <w:t>]</w:t>
+      </w:r>
+      <w:r>
+        <w:t>,</w:t>
+      </w:r>
+    </w:p>
+    <w:p>
+      <w:pPr>
+        <w:pStyle w:val="ListParagraph"/>
+      </w:pPr>
+      <w:r>
+        <w:t>CASE</w:t>
+      </w:r>
+    </w:p>
+    <w:p>
+      <w:pPr>
+        <w:pStyle w:val="ListParagraph"/>
+      </w:pPr>
+      <w:r>
+        <w:tab/>
+      </w:r>
+      <w:r>
+        <w:t xml:space="preserve">WHEN </w:t>
+      </w:r>
+      <w:proofErr w:type="gramStart"/>
+      <w:r>
+        <w:t>AVG(CAST(</w:t>
+      </w:r>
+      <w:proofErr w:type="spellStart"/>
+      <w:r>
+        <w:t>b.Modules</w:t>
+      </w:r>
+      <w:proofErr w:type="gramEnd"/>
+      <w:r>
+        <w:t>_Tilt_Angle</w:t>
+      </w:r>
+      <w:proofErr w:type="spellEnd"/>
+      <w:r>
+        <w:t xml:space="preserve"> AS FLOAT))</w:t>
+      </w:r>
+      <w:r>
+        <w:t xml:space="preserve"> = -1 THEN “Tracker”</w:t>
+      </w:r>
+    </w:p>
+    <w:p>
+      <w:pPr>
+        <w:pStyle w:val="ListParagraph"/>
+      </w:pPr>
+      <w:r>
+        <w:tab/>
+        <w:t>ELSE “Fix Mount”</w:t>
+      </w:r>
+    </w:p>
+    <w:p>
+      <w:pPr>
+        <w:pStyle w:val="ListParagraph"/>
+      </w:pPr>
+      <w:r>
+        <w:t xml:space="preserve">END AS </w:t>
+      </w:r>
+      <w:proofErr w:type="spellStart"/>
+      <w:r>
+        <w:t>Mount_Type</w:t>
+      </w:r>
+      <w:proofErr w:type="spellEnd"/>
+    </w:p>
+    <w:p>
+      <w:pPr>
+        <w:pStyle w:val="ListParagraph"/>
+      </w:pPr>
+      <w:r>
+        <w:t xml:space="preserve">FROM </w:t>
+      </w:r>
+      <w:proofErr w:type="spellStart"/>
+      <w:r>
+        <w:t>Business.vwSites</w:t>
+      </w:r>
+      <w:proofErr w:type="spellEnd"/>
+      <w:r>
+        <w:t xml:space="preserve"> s </w:t>
+      </w:r>
+    </w:p>
+    <w:p>
+      <w:pPr>
+        <w:pStyle w:val="ListParagraph"/>
+      </w:pPr>
+      <w:r>
+        <w:t xml:space="preserve">LEFT JOIN Business.vwBlockDetails b </w:t>
+      </w:r>
+    </w:p>
+    <w:p>
+      <w:pPr>
+        <w:pStyle w:val="ListParagraph"/>
+      </w:pPr>
+      <w:r>
+        <w:t xml:space="preserve">ON s.AssetID = b.SiteAssetID </w:t>
+      </w:r>
+    </w:p>
+    <w:p>
+      <w:pPr>
+        <w:pStyle w:val="ListParagraph"/>
+      </w:pPr>
+      <w:r>
+        <w:t xml:space="preserve">LEFT JOIN Business.vwTrackerController t </w:t>
+      </w:r>
+    </w:p>
+    <w:p>
+      <w:pPr>
+        <w:pStyle w:val="ListParagraph"/>
+      </w:pPr>
+      <w:r>
+        <w:t xml:space="preserve">ON s.AssetID = t.SiteAssetID  </w:t>
+      </w:r>
+    </w:p>
+    <w:p>
+      <w:pPr>
+        <w:pStyle w:val="ListParagraph"/>
+      </w:pPr>
+      <w:r>
+        <w:t xml:space="preserve">WHERE </w:t>
+      </w:r>
       <w:proofErr w:type="spellStart"/>
       <w:proofErr w:type="gramStart"/>
       <w:r>
-        <w:t>s.AssetID</w:t>
+        <w:t>s.OnM</w:t>
+      </w:r>
+      <w:proofErr w:type="gramEnd"/>
+      <w:r>
+        <w:t>_Project_Status</w:t>
       </w:r>
       <w:proofErr w:type="spellEnd"/>
-      <w:proofErr w:type="gramEnd"/>
-      <w:r>
-        <w:t xml:space="preserve">, </w:t>
-      </w:r>
-    </w:p>
-    <w:p>
-      <w:pPr>
-        <w:pStyle w:val="ListParagraph"/>
-      </w:pPr>
+      <w:r>
+        <w:t xml:space="preserve"> = 'In Operation' </w:t>
+      </w:r>
+    </w:p>
+    <w:p>
+      <w:pPr>
+        <w:pStyle w:val="ListParagraph"/>
+      </w:pPr>
+      <w:r>
+        <w:t xml:space="preserve">AND </w:t>
+      </w:r>
       <w:proofErr w:type="spellStart"/>
       <w:proofErr w:type="gramStart"/>
       <w:r>
-        <w:t>s.AssetTitle</w:t>
+        <w:t>b.Modules</w:t>
+      </w:r>
+      <w:proofErr w:type="gramEnd"/>
+      <w:r>
+        <w:t>_Tilt_Angle</w:t>
       </w:r>
       <w:proofErr w:type="spellEnd"/>
+      <w:r>
+        <w:t xml:space="preserve"> </w:t>
+      </w:r>
+      <w:r>
+        <w:t>IS NOT NULL</w:t>
+      </w:r>
+    </w:p>
+    <w:p>
+      <w:pPr>
+        <w:pStyle w:val="ListParagraph"/>
+      </w:pPr>
+      <w:r>
+        <w:t xml:space="preserve">AND </w:t>
+      </w:r>
+      <w:proofErr w:type="gramStart"/>
+      <w:r>
+        <w:t>b.Modules</w:t>
+      </w:r>
       <w:proofErr w:type="gramEnd"/>
       <w:r>
-        <w:t xml:space="preserve">, </w:t>
-      </w:r>
-    </w:p>
-    <w:p>
-      <w:pPr>
-        <w:pStyle w:val="ListParagraph"/>
-      </w:pPr>
+        <w:t xml:space="preserve">_Azimuth_Angle IS NOT NULL </w:t>
+      </w:r>
+    </w:p>
+    <w:p>
+      <w:pPr>
+        <w:pStyle w:val="ListParagraph"/>
+      </w:pPr>
+      <w:r>
+        <w:t xml:space="preserve">AND </w:t>
+      </w:r>
       <w:proofErr w:type="gramStart"/>
       <w:r>
-        <w:t>AVG(CAST(</w:t>
-      </w:r>
-      <w:proofErr w:type="spellStart"/>
-      <w:r>
         <w:t>b.Modules</w:t>
       </w:r>
       <w:proofErr w:type="gramEnd"/>
       <w:r>
-        <w:t>_Tilt_Angle</w:t>
-      </w:r>
-      <w:proofErr w:type="spellEnd"/>
-      <w:r>
-        <w:t xml:space="preserve"> AS FLOAT)) AS </w:t>
-      </w:r>
-      <w:proofErr w:type="spellStart"/>
-      <w:r>
-        <w:t>Tilt_Angle</w:t>
-      </w:r>
-      <w:proofErr w:type="spellEnd"/>
-      <w:r>
-        <w:t xml:space="preserve">, </w:t>
-      </w:r>
-    </w:p>
-    <w:p>
-      <w:pPr>
-        <w:pStyle w:val="ListParagraph"/>
-      </w:pPr>
+        <w:t xml:space="preserve">_Tilt_Angle NOT LIKE </w:t>
+      </w:r>
       <w:proofErr w:type="gramStart"/>
       <w:r>
-        <w:t>AVG(CAST(</w:t>
-      </w:r>
-      <w:proofErr w:type="spellStart"/>
-      <w:r>
-        <w:t>b.Modules</w:t>
+        <w:t>''</w:t>
       </w:r>
       <w:proofErr w:type="gramEnd"/>
       <w:r>
-        <w:t>_Azimuth_Angle</w:t>
-      </w:r>
-      <w:proofErr w:type="spellEnd"/>
-      <w:r>
-        <w:t xml:space="preserve"> AS FLOAT)) AS </w:t>
-      </w:r>
-      <w:proofErr w:type="spellStart"/>
-      <w:r>
-        <w:t>Azimuth_Angle</w:t>
-      </w:r>
-      <w:proofErr w:type="spellEnd"/>
-      <w:r>
-        <w:t xml:space="preserve">, </w:t>
-      </w:r>
-    </w:p>
-    <w:p>
-      <w:pPr>
-        <w:pStyle w:val="ListParagraph"/>
-      </w:pPr>
-      <w:proofErr w:type="gramStart"/>
-      <w:r>
-        <w:t>t.[</w:t>
-      </w:r>
-      <w:proofErr w:type="spellStart"/>
-      <w:proofErr w:type="gramEnd"/>
-      <w:r>
-        <w:t>MaximumTrackingLimitAngle</w:t>
-      </w:r>
-      <w:proofErr w:type="spellEnd"/>
-      <w:r>
-        <w:t xml:space="preserve">], </w:t>
-      </w:r>
-    </w:p>
-    <w:p>
-      <w:pPr>
-        <w:pStyle w:val="ListParagraph"/>
-      </w:pPr>
-      <w:proofErr w:type="gramStart"/>
-      <w:r>
-        <w:t>t.[</w:t>
-      </w:r>
-      <w:proofErr w:type="spellStart"/>
-      <w:proofErr w:type="gramEnd"/>
-      <w:r>
-        <w:t>MinimumTrackingLimitAngle</w:t>
-      </w:r>
-      <w:proofErr w:type="spellEnd"/>
-      <w:r>
-        <w:t xml:space="preserve">] </w:t>
-      </w:r>
-    </w:p>
-    <w:p>
-      <w:pPr>
-        <w:pStyle w:val="ListParagraph"/>
-      </w:pPr>
-      <w:r>
         <w:t xml:space="preserve"> </w:t>
       </w:r>
     </w:p>
@@ -901,282 +699,398 @@
         <w:pStyle w:val="ListParagraph"/>
       </w:pPr>
       <w:r>
-        <w:t xml:space="preserve">FROM </w:t>
-      </w:r>
-      <w:proofErr w:type="spellStart"/>
-      <w:r>
-        <w:t>Business.vwSites</w:t>
-      </w:r>
-      <w:proofErr w:type="spellEnd"/>
-      <w:r>
-        <w:t xml:space="preserve"> s </w:t>
-      </w:r>
-    </w:p>
-    <w:p>
-      <w:pPr>
-        <w:pStyle w:val="ListParagraph"/>
-      </w:pPr>
-      <w:r>
-        <w:t xml:space="preserve">LEFT JOIN </w:t>
-      </w:r>
-      <w:proofErr w:type="spellStart"/>
-      <w:r>
-        <w:t>Business.vwBlockDetails</w:t>
-      </w:r>
-      <w:proofErr w:type="spellEnd"/>
-      <w:r>
-        <w:t xml:space="preserve"> b </w:t>
-      </w:r>
-    </w:p>
-    <w:p>
-      <w:pPr>
-        <w:pStyle w:val="ListParagraph"/>
-      </w:pPr>
-      <w:r>
-        <w:t xml:space="preserve">ON </w:t>
+        <w:t xml:space="preserve">AND </w:t>
       </w:r>
       <w:proofErr w:type="spellStart"/>
       <w:proofErr w:type="gramStart"/>
       <w:r>
-        <w:t>s.AssetID</w:t>
+        <w:t>b.Modules</w:t>
+      </w:r>
+      <w:proofErr w:type="gramEnd"/>
+      <w:r>
+        <w:t>_Azimuth_Angle</w:t>
       </w:r>
       <w:proofErr w:type="spellEnd"/>
+      <w:r>
+        <w:t xml:space="preserve"> NOT LIKE '' </w:t>
+      </w:r>
+    </w:p>
+    <w:p>
+      <w:pPr>
+        <w:pStyle w:val="ListParagraph"/>
+      </w:pPr>
+      <w:r>
+        <w:lastRenderedPageBreak/>
+        <w:t xml:space="preserve">GROUP BY s.AssetID, s.AssetTitle, t.[MaximumTrackingLimitAngle], </w:t>
+      </w:r>
+      <w:proofErr w:type="gramStart"/>
+      <w:r>
+        <w:t>t.[</w:t>
+      </w:r>
       <w:proofErr w:type="gramEnd"/>
       <w:r>
+        <w:t>MinimumTrackingLimitAngle]</w:t>
+      </w:r>
+    </w:p>
+    <w:p>
+      <w:pPr>
+        <w:pStyle w:val="ListParagraph"/>
+      </w:pPr>
+    </w:p>
+    <w:p>
+      <w:pPr>
+        <w:pStyle w:val="ListParagraph"/>
+      </w:pPr>
+    </w:p>
+    <w:p>
+      <w:pPr>
+        <w:pStyle w:val="ListParagraph"/>
+        <w:numPr>
+          <w:ilvl w:val="0"/>
+          <w:numId w:val="1"/>
+        </w:numPr>
+      </w:pPr>
+      <w:r>
+        <w:t>Retrieve the most recent production record (latest timestamp) for each date from the #production table.</w:t>
+      </w:r>
+    </w:p>
+    <w:p>
+      <w:pPr>
+        <w:pStyle w:val="ListParagraph"/>
+      </w:pPr>
+    </w:p>
+    <w:p>
+      <w:pPr>
+        <w:pStyle w:val="ListParagraph"/>
+      </w:pPr>
+      <w:r>
+        <w:t>--</w:t>
+      </w:r>
+      <w:r>
+        <w:t xml:space="preserve">Create </w:t>
+      </w:r>
+      <w:r>
+        <w:t>a temporary local</w:t>
+      </w:r>
+      <w:r>
+        <w:t xml:space="preserve"> table</w:t>
+      </w:r>
+    </w:p>
+    <w:p>
+      <w:pPr>
+        <w:pStyle w:val="ListParagraph"/>
+      </w:pPr>
+      <w:r>
+        <w:t>CREATE TABLE #production (</w:t>
+      </w:r>
+    </w:p>
+    <w:p>
+      <w:pPr>
+        <w:pStyle w:val="ListParagraph"/>
+      </w:pPr>
+      <w:r>
+        <w:t xml:space="preserve">    [timestamp] DATETIME,</w:t>
+      </w:r>
+    </w:p>
+    <w:p>
+      <w:pPr>
+        <w:pStyle w:val="ListParagraph"/>
+      </w:pPr>
+      <w:r>
+        <w:t xml:space="preserve">    [date] DATE,</w:t>
+      </w:r>
+    </w:p>
+    <w:p>
+      <w:pPr>
+        <w:pStyle w:val="ListParagraph"/>
+      </w:pPr>
+      <w:r>
+        <w:t xml:space="preserve">    </w:t>
+      </w:r>
+      <w:proofErr w:type="spellStart"/>
+      <w:r>
+        <w:t>total_output</w:t>
+      </w:r>
+      <w:proofErr w:type="spellEnd"/>
+      <w:r>
+        <w:t xml:space="preserve"> INT</w:t>
+      </w:r>
+    </w:p>
+    <w:p>
+      <w:pPr>
+        <w:pStyle w:val="ListParagraph"/>
+      </w:pPr>
+      <w:r>
+        <w:t>);</w:t>
+      </w:r>
+    </w:p>
+    <w:p>
+      <w:pPr>
+        <w:pStyle w:val="ListParagraph"/>
+      </w:pPr>
+    </w:p>
+    <w:p>
+      <w:pPr>
+        <w:pStyle w:val="ListParagraph"/>
+      </w:pPr>
+      <w:r>
+        <w:t>-- Insert data into the temporary table</w:t>
+      </w:r>
+    </w:p>
+    <w:p>
+      <w:pPr>
+        <w:pStyle w:val="ListParagraph"/>
+      </w:pPr>
+      <w:r>
+        <w:t xml:space="preserve">INSERT INTO #production ([timestamp], [date], </w:t>
+      </w:r>
+      <w:proofErr w:type="spellStart"/>
+      <w:r>
+        <w:t>total_output</w:t>
+      </w:r>
+      <w:proofErr w:type="spellEnd"/>
+      <w:r>
+        <w:t>) VALUES</w:t>
+      </w:r>
+    </w:p>
+    <w:p>
+      <w:pPr>
+        <w:pStyle w:val="ListParagraph"/>
+      </w:pPr>
+      <w:r>
+        <w:t>('2025-04-15 17:00', '2025-04-15', 185),</w:t>
+      </w:r>
+    </w:p>
+    <w:p>
+      <w:pPr>
+        <w:pStyle w:val="ListParagraph"/>
+      </w:pPr>
+      <w:r>
+        <w:t>('2025-04-15 17:30', '2025-04-15', 192),</w:t>
+      </w:r>
+    </w:p>
+    <w:p>
+      <w:pPr>
+        <w:pStyle w:val="ListParagraph"/>
+      </w:pPr>
+      <w:r>
+        <w:t>('2025-04-16 17:15', '2025-04-16', 188),</w:t>
+      </w:r>
+    </w:p>
+    <w:p>
+      <w:pPr>
+        <w:pStyle w:val="ListParagraph"/>
+      </w:pPr>
+      <w:r>
+        <w:t>('2025-04-17 17:37', '2025-04-17', 186),</w:t>
+      </w:r>
+    </w:p>
+    <w:p>
+      <w:pPr>
+        <w:pStyle w:val="ListParagraph"/>
+      </w:pPr>
+      <w:r>
+        <w:t>('2025-04-18 17:14', '2025-04-18', 176),</w:t>
+      </w:r>
+    </w:p>
+    <w:p>
+      <w:pPr>
+        <w:pStyle w:val="ListParagraph"/>
+      </w:pPr>
+      <w:r>
+        <w:t>('2025-04-18 17:50', '2025-04-18', 183),</w:t>
+      </w:r>
+    </w:p>
+    <w:p>
+      <w:pPr>
+        <w:pStyle w:val="ListParagraph"/>
+      </w:pPr>
+      <w:r>
+        <w:t>('2025-04-19 17:16', '2025-04-19', 188),</w:t>
+      </w:r>
+    </w:p>
+    <w:p>
+      <w:pPr>
+        <w:pStyle w:val="ListParagraph"/>
+      </w:pPr>
+      <w:r>
+        <w:t>('2025-04-19 17:44', '2025-04-19', 196</w:t>
+      </w:r>
+      <w:proofErr w:type="gramStart"/>
+      <w:r>
+        <w:t>);</w:t>
+      </w:r>
+      <w:proofErr w:type="gramEnd"/>
+    </w:p>
+    <w:p>
+      <w:pPr>
+        <w:pStyle w:val="ListParagraph"/>
+      </w:pPr>
+    </w:p>
+    <w:p>
+      <w:pPr>
+        <w:pStyle w:val="ListParagraph"/>
+      </w:pPr>
+      <w:r>
+        <w:t xml:space="preserve">WITH </w:t>
+      </w:r>
+      <w:proofErr w:type="spellStart"/>
+      <w:r>
+        <w:t>RankedProduction</w:t>
+      </w:r>
+      <w:proofErr w:type="spellEnd"/>
+      <w:r>
+        <w:t xml:space="preserve"> AS (</w:t>
+      </w:r>
+    </w:p>
+    <w:p>
+      <w:pPr>
+        <w:pStyle w:val="ListParagraph"/>
+      </w:pPr>
+      <w:r>
+        <w:t xml:space="preserve">    SELECT </w:t>
+      </w:r>
+    </w:p>
+    <w:p>
+      <w:pPr>
+        <w:pStyle w:val="ListParagraph"/>
+      </w:pPr>
+      <w:r>
+        <w:t xml:space="preserve">        [timestamp],</w:t>
+      </w:r>
+    </w:p>
+    <w:p>
+      <w:pPr>
+        <w:pStyle w:val="ListParagraph"/>
+      </w:pPr>
+      <w:r>
+        <w:t xml:space="preserve">        [date],</w:t>
+      </w:r>
+    </w:p>
+    <w:p>
+      <w:pPr>
+        <w:pStyle w:val="ListParagraph"/>
+      </w:pPr>
+      <w:r>
+        <w:t xml:space="preserve">        </w:t>
+      </w:r>
+      <w:proofErr w:type="spellStart"/>
+      <w:r>
+        <w:t>total_output</w:t>
+      </w:r>
+      <w:proofErr w:type="spellEnd"/>
+      <w:r>
+        <w:t>,</w:t>
+      </w:r>
+    </w:p>
+    <w:p>
+      <w:pPr>
+        <w:pStyle w:val="ListParagraph"/>
+      </w:pPr>
+      <w:r>
+        <w:t xml:space="preserve">        ROW_</w:t>
+      </w:r>
+      <w:proofErr w:type="gramStart"/>
+      <w:r>
+        <w:t>NUMBER(</w:t>
+      </w:r>
+      <w:proofErr w:type="gramEnd"/>
+      <w:r>
+        <w:t xml:space="preserve">) OVER (PARTITION BY [date] ORDER BY [timestamp] DESC) AS </w:t>
+      </w:r>
+      <w:proofErr w:type="spellStart"/>
+      <w:r>
+        <w:t>rn</w:t>
+      </w:r>
+      <w:proofErr w:type="spellEnd"/>
+    </w:p>
+    <w:p>
+      <w:pPr>
+        <w:pStyle w:val="ListParagraph"/>
+      </w:pPr>
+      <w:r>
+        <w:t xml:space="preserve">    FROM #production</w:t>
+      </w:r>
+    </w:p>
+    <w:p>
+      <w:pPr>
+        <w:pStyle w:val="ListParagraph"/>
+      </w:pPr>
+      <w:r>
+        <w:t>)</w:t>
+      </w:r>
+    </w:p>
+    <w:p>
+      <w:pPr>
+        <w:pStyle w:val="ListParagraph"/>
+      </w:pPr>
+      <w:r>
+        <w:t xml:space="preserve">SELECT </w:t>
+      </w:r>
+    </w:p>
+    <w:p>
+      <w:pPr>
+        <w:pStyle w:val="ListParagraph"/>
+      </w:pPr>
+      <w:r>
+        <w:t xml:space="preserve">    [timestamp],</w:t>
+      </w:r>
+    </w:p>
+    <w:p>
+      <w:pPr>
+        <w:pStyle w:val="ListParagraph"/>
+      </w:pPr>
+      <w:r>
+        <w:t xml:space="preserve">    [date],</w:t>
+      </w:r>
+    </w:p>
+    <w:p>
+      <w:pPr>
+        <w:pStyle w:val="ListParagraph"/>
+      </w:pPr>
+      <w:r>
+        <w:t xml:space="preserve">    </w:t>
+      </w:r>
+      <w:proofErr w:type="spellStart"/>
+      <w:r>
+        <w:t>total_output</w:t>
+      </w:r>
+      <w:proofErr w:type="spellEnd"/>
+    </w:p>
+    <w:p>
+      <w:pPr>
+        <w:pStyle w:val="ListParagraph"/>
+      </w:pPr>
+      <w:r>
+        <w:lastRenderedPageBreak/>
+        <w:t xml:space="preserve">FROM </w:t>
+      </w:r>
+      <w:proofErr w:type="spellStart"/>
+      <w:r>
+        <w:t>RankedProduction</w:t>
+      </w:r>
+      <w:proofErr w:type="spellEnd"/>
+    </w:p>
+    <w:p>
+      <w:pPr>
+        <w:pStyle w:val="ListParagraph"/>
+      </w:pPr>
+      <w:r>
+        <w:t xml:space="preserve">WHERE </w:t>
+      </w:r>
+      <w:proofErr w:type="spellStart"/>
+      <w:r>
+        <w:t>rn</w:t>
+      </w:r>
+      <w:proofErr w:type="spellEnd"/>
+      <w:r>
         <w:t xml:space="preserve"> = </w:t>
       </w:r>
-      <w:proofErr w:type="spellStart"/>
       <w:proofErr w:type="gramStart"/>
       <w:r>
-        <w:t>b.SiteAssetID</w:t>
-      </w:r>
-      <w:proofErr w:type="spellEnd"/>
+        <w:t>1;</w:t>
+      </w:r>
       <w:proofErr w:type="gramEnd"/>
-      <w:r>
-        <w:t xml:space="preserve"> </w:t>
-      </w:r>
-    </w:p>
-    <w:p>
-      <w:pPr>
-        <w:pStyle w:val="ListParagraph"/>
-      </w:pPr>
-      <w:r>
-        <w:t xml:space="preserve">LEFT JOIN </w:t>
-      </w:r>
-      <w:proofErr w:type="spellStart"/>
-      <w:r>
-        <w:t>Business.vwTrackerController</w:t>
-      </w:r>
-      <w:proofErr w:type="spellEnd"/>
-      <w:r>
-        <w:t xml:space="preserve"> t </w:t>
-      </w:r>
-    </w:p>
-    <w:p>
-      <w:pPr>
-        <w:pStyle w:val="ListParagraph"/>
-      </w:pPr>
-      <w:r>
-        <w:t xml:space="preserve">ON </w:t>
-      </w:r>
-      <w:proofErr w:type="spellStart"/>
-      <w:proofErr w:type="gramStart"/>
-      <w:r>
-        <w:t>s.AssetID</w:t>
-      </w:r>
-      <w:proofErr w:type="spellEnd"/>
-      <w:proofErr w:type="gramEnd"/>
-      <w:r>
-        <w:t xml:space="preserve"> = </w:t>
-      </w:r>
-      <w:proofErr w:type="spellStart"/>
-      <w:proofErr w:type="gramStart"/>
-      <w:r>
-        <w:t>t.SiteAssetID</w:t>
-      </w:r>
-      <w:proofErr w:type="spellEnd"/>
-      <w:proofErr w:type="gramEnd"/>
-      <w:r>
-        <w:t xml:space="preserve">  </w:t>
-      </w:r>
-    </w:p>
-    <w:p>
-      <w:pPr>
-        <w:pStyle w:val="ListParagraph"/>
-      </w:pPr>
-      <w:r>
-        <w:t xml:space="preserve"> </w:t>
-      </w:r>
-    </w:p>
-    <w:p>
-      <w:pPr>
-        <w:pStyle w:val="ListParagraph"/>
-      </w:pPr>
-      <w:r>
-        <w:t xml:space="preserve">WHERE </w:t>
-      </w:r>
-      <w:proofErr w:type="spellStart"/>
-      <w:proofErr w:type="gramStart"/>
-      <w:r>
-        <w:t>s.OnM</w:t>
-      </w:r>
-      <w:proofErr w:type="gramEnd"/>
-      <w:r>
-        <w:t>_Project_Status</w:t>
-      </w:r>
-      <w:proofErr w:type="spellEnd"/>
-      <w:r>
-        <w:t xml:space="preserve"> = 'In Operation' </w:t>
-      </w:r>
-    </w:p>
-    <w:p>
-      <w:pPr>
-        <w:pStyle w:val="ListParagraph"/>
-      </w:pPr>
-      <w:r>
-        <w:t xml:space="preserve">AND </w:t>
-      </w:r>
-      <w:proofErr w:type="spellStart"/>
-      <w:proofErr w:type="gramStart"/>
-      <w:r>
-        <w:t>b.Modules</w:t>
-      </w:r>
-      <w:proofErr w:type="gramEnd"/>
-      <w:r>
-        <w:t>_Tilt_Angle</w:t>
-      </w:r>
-      <w:proofErr w:type="spellEnd"/>
-      <w:r>
-        <w:t xml:space="preserve"> = '-1'</w:t>
-      </w:r>
-    </w:p>
-    <w:p>
-      <w:pPr>
-        <w:pStyle w:val="ListParagraph"/>
-      </w:pPr>
-      <w:r>
-        <w:t xml:space="preserve">AND </w:t>
-      </w:r>
-      <w:proofErr w:type="spellStart"/>
-      <w:proofErr w:type="gramStart"/>
-      <w:r>
-        <w:t>b.Modules</w:t>
-      </w:r>
-      <w:proofErr w:type="gramEnd"/>
-      <w:r>
-        <w:t>_Azimuth_Angle</w:t>
-      </w:r>
-      <w:proofErr w:type="spellEnd"/>
-      <w:r>
-        <w:t xml:space="preserve"> IS NOT NULL </w:t>
-      </w:r>
-    </w:p>
-    <w:p>
-      <w:pPr>
-        <w:pStyle w:val="ListParagraph"/>
-      </w:pPr>
-      <w:r>
-        <w:t xml:space="preserve">AND </w:t>
-      </w:r>
-      <w:proofErr w:type="spellStart"/>
-      <w:proofErr w:type="gramStart"/>
-      <w:r>
-        <w:t>b.Modules</w:t>
-      </w:r>
-      <w:proofErr w:type="gramEnd"/>
-      <w:r>
-        <w:t>_Tilt_Angle</w:t>
-      </w:r>
-      <w:proofErr w:type="spellEnd"/>
-      <w:r>
-        <w:t xml:space="preserve"> NOT LIKE </w:t>
-      </w:r>
-      <w:proofErr w:type="gramStart"/>
-      <w:r>
-        <w:t>''</w:t>
-      </w:r>
-      <w:proofErr w:type="gramEnd"/>
-      <w:r>
-        <w:t xml:space="preserve"> </w:t>
-      </w:r>
-    </w:p>
-    <w:p>
-      <w:pPr>
-        <w:pStyle w:val="ListParagraph"/>
-      </w:pPr>
-      <w:r>
-        <w:t xml:space="preserve">AND </w:t>
-      </w:r>
-      <w:proofErr w:type="spellStart"/>
-      <w:proofErr w:type="gramStart"/>
-      <w:r>
-        <w:t>b.Modules</w:t>
-      </w:r>
-      <w:proofErr w:type="gramEnd"/>
-      <w:r>
-        <w:t>_Azimuth_Angle</w:t>
-      </w:r>
-      <w:proofErr w:type="spellEnd"/>
-      <w:r>
-        <w:t xml:space="preserve"> NOT LIKE '' </w:t>
-      </w:r>
-    </w:p>
-    <w:p>
-      <w:pPr>
-        <w:pStyle w:val="ListParagraph"/>
-      </w:pPr>
-      <w:r>
-        <w:t xml:space="preserve"> </w:t>
-      </w:r>
-    </w:p>
-    <w:p>
-      <w:pPr>
-        <w:pStyle w:val="ListParagraph"/>
-      </w:pPr>
-      <w:r>
-        <w:t xml:space="preserve">GROUP BY </w:t>
-      </w:r>
-      <w:proofErr w:type="spellStart"/>
-      <w:proofErr w:type="gramStart"/>
-      <w:r>
-        <w:t>s.AssetID</w:t>
-      </w:r>
-      <w:proofErr w:type="spellEnd"/>
-      <w:proofErr w:type="gramEnd"/>
-      <w:r>
-        <w:t xml:space="preserve">, </w:t>
-      </w:r>
-      <w:proofErr w:type="spellStart"/>
-      <w:proofErr w:type="gramStart"/>
-      <w:r>
-        <w:t>s.AssetTitle</w:t>
-      </w:r>
-      <w:proofErr w:type="spellEnd"/>
-      <w:proofErr w:type="gramEnd"/>
-      <w:r>
-        <w:t xml:space="preserve">, </w:t>
-      </w:r>
-      <w:proofErr w:type="gramStart"/>
-      <w:r>
-        <w:t>t.[</w:t>
-      </w:r>
-      <w:proofErr w:type="spellStart"/>
-      <w:proofErr w:type="gramEnd"/>
-      <w:r>
-        <w:t>MaximumTrackingLimitAngle</w:t>
-      </w:r>
-      <w:proofErr w:type="spellEnd"/>
-      <w:r>
-        <w:t>], t.[</w:t>
-      </w:r>
-      <w:proofErr w:type="spellStart"/>
-      <w:r>
-        <w:t>MinimumTrackingLimitAngle</w:t>
-      </w:r>
-      <w:proofErr w:type="spellEnd"/>
-      <w:r>
-        <w:t>]</w:t>
-      </w:r>
     </w:p>
     <w:sectPr>
       <w:pgSz w:w="12240" w:h="15840"/>

</xml_diff>